<commit_message>
Kieran added new data dictionary, constraints for adding card applied and minor database changes to facilitate login system - ed, tanuj.
good.
</commit_message>
<xml_diff>
--- a/Documentation/Brief Meeting Minutes.docx
+++ b/Documentation/Brief Meeting Minutes.docx
@@ -133,7 +133,13 @@
         <w:rPr>
           <w:i w:val="0"/>
         </w:rPr>
-        <w:t>Complete the project plan and gain an understanding of the VF1 framework</w:t>
+        <w:t>Complete the project plan and gain an understa</w:t>
+      </w:r>
+      <w:r>
+        <w:rPr>
+          <w:i w:val="0"/>
+        </w:rPr>
+        <w:t>nding of the VF1 framework</w:t>
       </w:r>
     </w:p>
     <w:p>
@@ -239,7 +245,13 @@
         <w:rPr>
           <w:i w:val="0"/>
         </w:rPr>
-        <w:t xml:space="preserve"> early version of the vf1 has been created missing a lot of fields and having a few issues in the code agreed </w:t>
+        <w:t xml:space="preserve"> early version of the vf1 has been created missing a lot of fields and </w:t>
+      </w:r>
+      <w:r>
+        <w:rPr>
+          <w:i w:val="0"/>
+        </w:rPr>
+        <w:t xml:space="preserve">having a few issues in the code agreed </w:t>
       </w:r>
       <w:r>
         <w:rPr>
@@ -508,440 +520,49 @@
         </w:rPr>
         <w:t>fields have been added to the database and with that the data dictionary and ERD have been completed according to the current design.</w:t>
       </w:r>
-      <w:r>
-        <w:rPr>
-          <w:b/>
-          <w:i w:val="0"/>
-        </w:rPr>
-        <w:t xml:space="preserve"> </w:t>
-      </w:r>
-    </w:p>
-    <w:p>
-      <w:pPr>
-        <w:spacing w:after="0"/>
-        <w:rPr>
-          <w:b/>
-          <w:i w:val="0"/>
-        </w:rPr>
-      </w:pPr>
-      <w:r>
-        <w:rPr>
-          <w:b/>
-          <w:i w:val="0"/>
-        </w:rPr>
-        <w:t>Plans for next meeting</w:t>
-      </w:r>
-    </w:p>
-    <w:p>
-      <w:pPr>
-        <w:rPr>
-          <w:i w:val="0"/>
-        </w:rPr>
-      </w:pPr>
-      <w:r>
-        <w:rPr>
-          <w:i w:val="0"/>
-        </w:rPr>
-        <w:t xml:space="preserve">Work on VF1 </w:t>
-      </w:r>
-      <w:r>
-        <w:rPr>
-          <w:i w:val="0"/>
-        </w:rPr>
-        <w:t>design, add enter card into VF1</w:t>
-      </w:r>
-      <w:r>
-        <w:rPr>
-          <w:i w:val="0"/>
-        </w:rPr>
-        <w:t>.</w:t>
-      </w:r>
-    </w:p>
-    <w:p>
-      <w:pPr>
-        <w:rPr>
-          <w:i w:val="0"/>
-        </w:rPr>
-      </w:pPr>
-    </w:p>
-    <w:p>
-      <w:pPr>
-        <w:rPr>
-          <w:i w:val="0"/>
-        </w:rPr>
-      </w:pPr>
-    </w:p>
-    <w:p>
-      <w:pPr>
-        <w:rPr>
-          <w:i w:val="0"/>
-        </w:rPr>
-      </w:pPr>
-    </w:p>
-    <w:p>
-      <w:pPr>
-        <w:rPr>
-          <w:i w:val="0"/>
-        </w:rPr>
-      </w:pPr>
-    </w:p>
-    <w:p>
-      <w:pPr>
-        <w:rPr>
-          <w:i w:val="0"/>
-        </w:rPr>
-      </w:pPr>
-    </w:p>
-    <w:p>
-      <w:pPr>
-        <w:rPr>
-          <w:i w:val="0"/>
-        </w:rPr>
-      </w:pPr>
-    </w:p>
-    <w:p>
-      <w:pPr>
-        <w:pStyle w:val="Heading2"/>
-        <w:spacing w:after="0"/>
-        <w:rPr>
-          <w:i w:val="0"/>
-        </w:rPr>
-      </w:pPr>
-      <w:r>
-        <w:rPr>
-          <w:i w:val="0"/>
-        </w:rPr>
-        <w:lastRenderedPageBreak/>
-        <w:t>20</w:t>
-      </w:r>
-      <w:r>
-        <w:rPr>
-          <w:i w:val="0"/>
-          <w:vertAlign w:val="superscript"/>
-        </w:rPr>
-        <w:t>th</w:t>
-      </w:r>
-      <w:r>
-        <w:rPr>
-          <w:i w:val="0"/>
-        </w:rPr>
-        <w:t xml:space="preserve"> </w:t>
-      </w:r>
-      <w:r>
-        <w:rPr>
-          <w:i w:val="0"/>
-        </w:rPr>
-        <w:t xml:space="preserve">February </w:t>
-      </w:r>
-    </w:p>
-    <w:p>
-      <w:pPr>
-        <w:spacing w:after="0"/>
-        <w:rPr>
-          <w:b/>
-          <w:i w:val="0"/>
-        </w:rPr>
-      </w:pPr>
-      <w:r>
-        <w:rPr>
-          <w:b/>
-          <w:i w:val="0"/>
-        </w:rPr>
-        <w:t>Agenda</w:t>
-      </w:r>
-    </w:p>
-    <w:p>
-      <w:pPr>
-        <w:spacing w:after="0"/>
-        <w:rPr>
-          <w:i w:val="0"/>
-        </w:rPr>
-      </w:pPr>
-      <w:r>
-        <w:rPr>
-          <w:i w:val="0"/>
-        </w:rPr>
-        <w:t xml:space="preserve">Working on the VF1 GUI, add </w:t>
-      </w:r>
-      <w:r>
-        <w:rPr>
-          <w:i w:val="0"/>
-        </w:rPr>
-        <w:t>enter card for entries</w:t>
-      </w:r>
-      <w:proofErr w:type="gramStart"/>
-      <w:r>
-        <w:rPr>
-          <w:i w:val="0"/>
-        </w:rPr>
-        <w:t>./</w:t>
-      </w:r>
-      <w:proofErr w:type="gramEnd"/>
-    </w:p>
-    <w:p>
-      <w:pPr>
-        <w:spacing w:after="0"/>
-        <w:rPr>
-          <w:b/>
-          <w:i w:val="0"/>
-        </w:rPr>
-      </w:pPr>
-      <w:r>
-        <w:rPr>
-          <w:b/>
-          <w:i w:val="0"/>
-        </w:rPr>
-        <w:t>Outcome</w:t>
-      </w:r>
-    </w:p>
-    <w:p>
-      <w:pPr>
-        <w:spacing w:after="0"/>
-        <w:rPr>
-          <w:i w:val="0"/>
-        </w:rPr>
-      </w:pPr>
-      <w:r>
-        <w:rPr>
-          <w:i w:val="0"/>
-        </w:rPr>
-        <w:t>A new GUI design has been implemented with changes to a lot of the design, add enter card tab has also been added</w:t>
-      </w:r>
-      <w:r>
-        <w:rPr>
-          <w:i w:val="0"/>
-        </w:rPr>
-        <w:t xml:space="preserve"> and</w:t>
-      </w:r>
-      <w:r>
-        <w:rPr>
-          <w:i w:val="0"/>
-        </w:rPr>
-        <w:t xml:space="preserve"> an early non-functioning login system has been added.</w:t>
-      </w:r>
-    </w:p>
-    <w:p>
-      <w:pPr>
-        <w:spacing w:after="0"/>
-        <w:rPr>
-          <w:b/>
-          <w:i w:val="0"/>
-        </w:rPr>
-      </w:pPr>
-      <w:r>
-        <w:rPr>
-          <w:b/>
-          <w:i w:val="0"/>
-        </w:rPr>
-        <w:t>Plans for next meeting</w:t>
-      </w:r>
-    </w:p>
-    <w:p>
-      <w:pPr>
-        <w:spacing w:after="0"/>
-        <w:rPr>
-          <w:i w:val="0"/>
-        </w:rPr>
-      </w:pPr>
-      <w:r>
-        <w:rPr>
-          <w:i w:val="0"/>
-        </w:rPr>
-        <w:t>Implement the log in system into VF1 after correcting the code and make it into a functioning system, begin work on editing VF1 to meet constraints of the system.</w:t>
-      </w:r>
-    </w:p>
-    <w:p>
-      <w:pPr>
-        <w:spacing w:after="0"/>
-        <w:rPr>
-          <w:b/>
-          <w:i w:val="0"/>
-        </w:rPr>
-      </w:pPr>
-    </w:p>
-    <w:p>
-      <w:pPr>
-        <w:spacing w:after="0"/>
-        <w:rPr>
-          <w:b/>
-          <w:i w:val="0"/>
-        </w:rPr>
-      </w:pPr>
-    </w:p>
-    <w:p>
-      <w:pPr>
-        <w:pStyle w:val="Heading2"/>
-        <w:spacing w:after="0"/>
-        <w:rPr>
-          <w:i w:val="0"/>
-        </w:rPr>
-      </w:pPr>
-      <w:r>
-        <w:rPr>
-          <w:i w:val="0"/>
-        </w:rPr>
-        <w:t>22</w:t>
-      </w:r>
-      <w:r>
-        <w:rPr>
-          <w:i w:val="0"/>
-          <w:vertAlign w:val="superscript"/>
-        </w:rPr>
-        <w:t>nd</w:t>
-      </w:r>
-      <w:r>
-        <w:rPr>
-          <w:i w:val="0"/>
-        </w:rPr>
-        <w:t xml:space="preserve"> February</w:t>
-      </w:r>
-    </w:p>
-    <w:p>
-      <w:pPr>
-        <w:spacing w:after="0"/>
-        <w:rPr>
-          <w:b/>
-          <w:i w:val="0"/>
-        </w:rPr>
-      </w:pPr>
-      <w:r>
-        <w:rPr>
-          <w:b/>
-          <w:i w:val="0"/>
-        </w:rPr>
-        <w:t>Agenda</w:t>
-      </w:r>
-    </w:p>
-    <w:p>
-      <w:pPr>
-        <w:spacing w:after="0"/>
-        <w:rPr>
-          <w:i w:val="0"/>
-        </w:rPr>
-      </w:pPr>
-      <w:r>
-        <w:rPr>
-          <w:i w:val="0"/>
-        </w:rPr>
-        <w:t>Implement the log in system into VF1 after correcting the code and make it into a functioning system, begin work on editing VF1 to meet constraints of the system.</w:t>
-      </w:r>
-    </w:p>
-    <w:p>
-      <w:pPr>
-        <w:spacing w:after="0"/>
-        <w:rPr>
-          <w:b/>
-          <w:i w:val="0"/>
-        </w:rPr>
-      </w:pPr>
-      <w:r>
-        <w:rPr>
-          <w:b/>
-          <w:i w:val="0"/>
-        </w:rPr>
-        <w:t xml:space="preserve">Outcome </w:t>
-      </w:r>
-    </w:p>
-    <w:p>
-      <w:pPr>
-        <w:spacing w:after="0"/>
-        <w:rPr>
-          <w:i w:val="0"/>
-        </w:rPr>
-      </w:pPr>
-      <w:r>
-        <w:rPr>
-          <w:i w:val="0"/>
-        </w:rPr>
-        <w:t xml:space="preserve">Login system has been fully implemented into the system but is currently unsecure as it stores the passwords as plain text within the system, some constraints have also been modelled and changes have been made to VF1 to change the name of </w:t>
-      </w:r>
-      <w:proofErr w:type="spellStart"/>
-      <w:r>
-        <w:rPr>
-          <w:i w:val="0"/>
-        </w:rPr>
-        <w:t>reffered_as</w:t>
-      </w:r>
-      <w:proofErr w:type="spellEnd"/>
-      <w:r>
-        <w:rPr>
-          <w:i w:val="0"/>
-        </w:rPr>
-        <w:t xml:space="preserve"> and id fields on the table view. A small error has also occurred within the SVN which will be worked on out of the meeting.</w:t>
-      </w:r>
-    </w:p>
-    <w:p>
-      <w:pPr>
-        <w:spacing w:after="0"/>
-        <w:rPr>
-          <w:b/>
-          <w:i w:val="0"/>
-        </w:rPr>
-      </w:pPr>
-      <w:r>
-        <w:rPr>
-          <w:b/>
-          <w:i w:val="0"/>
-        </w:rPr>
-        <w:t>Plans for next meeting</w:t>
-      </w:r>
-    </w:p>
-    <w:p>
-      <w:pPr>
-        <w:spacing w:after="0"/>
-        <w:rPr>
-          <w:i w:val="0"/>
-        </w:rPr>
-      </w:pPr>
-      <w:r>
-        <w:rPr>
-          <w:i w:val="0"/>
-        </w:rPr>
-        <w:t>Model more constraints and implement MD5 hashing to the login password field.</w:t>
-      </w:r>
       <w:bookmarkStart w:id="0" w:name="_GoBack"/>
       <w:bookmarkEnd w:id="0"/>
-    </w:p>
-    <w:p>
-      <w:pPr>
-        <w:pStyle w:val="Heading2"/>
+      <w:r>
+        <w:rPr>
+          <w:b/>
+          <w:i w:val="0"/>
+        </w:rPr>
+        <w:t xml:space="preserve"> </w:t>
+      </w:r>
+    </w:p>
+    <w:p>
+      <w:pPr>
         <w:spacing w:after="0"/>
         <w:rPr>
-          <w:i w:val="0"/>
-        </w:rPr>
-      </w:pPr>
-      <w:r>
-        <w:rPr>
-          <w:i w:val="0"/>
-        </w:rPr>
-        <w:t>27</w:t>
-      </w:r>
-      <w:r>
-        <w:rPr>
-          <w:i w:val="0"/>
-          <w:vertAlign w:val="superscript"/>
-        </w:rPr>
-        <w:t>th</w:t>
-      </w:r>
-      <w:r>
-        <w:rPr>
-          <w:i w:val="0"/>
-        </w:rPr>
-        <w:t xml:space="preserve"> February </w:t>
-      </w:r>
-    </w:p>
-    <w:p>
-      <w:pPr>
-        <w:spacing w:after="0"/>
-        <w:rPr>
-          <w:b/>
-          <w:i w:val="0"/>
-        </w:rPr>
-      </w:pPr>
-    </w:p>
-    <w:p>
-      <w:pPr>
-        <w:spacing w:after="0"/>
+          <w:b/>
+          <w:i w:val="0"/>
+        </w:rPr>
+      </w:pPr>
+      <w:r>
+        <w:rPr>
+          <w:b/>
+          <w:i w:val="0"/>
+        </w:rPr>
+        <w:t>Plans for next meeting</w:t>
+      </w:r>
+    </w:p>
+    <w:p>
+      <w:pPr>
+        <w:rPr>
+          <w:b/>
+          <w:i w:val="0"/>
+        </w:rPr>
+      </w:pPr>
+      <w:r>
+        <w:rPr>
+          <w:b/>
+          <w:i w:val="0"/>
+        </w:rPr>
+        <w:t xml:space="preserve"> </w:t>
+      </w:r>
+    </w:p>
+    <w:p>
+      <w:pPr>
         <w:rPr>
           <w:b/>
           <w:i w:val="0"/>
@@ -1168,7 +789,7 @@
   <w:style w:type="paragraph" w:default="1" w:styleId="Normal">
     <w:name w:val="Normal"/>
     <w:qFormat/>
-    <w:rsid w:val="00204D58"/>
+    <w:rsid w:val="00B7578B"/>
     <w:rPr>
       <w:i/>
       <w:iCs/>
@@ -2064,7 +1685,7 @@
   <w:style w:type="paragraph" w:default="1" w:styleId="Normal">
     <w:name w:val="Normal"/>
     <w:qFormat/>
-    <w:rsid w:val="00204D58"/>
+    <w:rsid w:val="00B7578B"/>
     <w:rPr>
       <w:i/>
       <w:iCs/>

</xml_diff>

<commit_message>
Kieran added new data dictionary, constraints for adding card applied and minor database changes to facilitate login system - ed, tanuj. Amending: SQL file commit
good.
</commit_message>
<xml_diff>
--- a/Documentation/Brief Meeting Minutes.docx
+++ b/Documentation/Brief Meeting Minutes.docx
@@ -133,7 +133,13 @@
         <w:rPr>
           <w:i w:val="0"/>
         </w:rPr>
-        <w:t>Complete the project plan and gain an understanding of the VF1 framework</w:t>
+        <w:t>Complete the project plan and gain an understa</w:t>
+      </w:r>
+      <w:r>
+        <w:rPr>
+          <w:i w:val="0"/>
+        </w:rPr>
+        <w:t>nding of the VF1 framework</w:t>
       </w:r>
     </w:p>
     <w:p>
@@ -239,7 +245,13 @@
         <w:rPr>
           <w:i w:val="0"/>
         </w:rPr>
-        <w:t xml:space="preserve"> early version of the vf1 has been created missing a lot of fields and having a few issues in the code agreed </w:t>
+        <w:t xml:space="preserve"> early version of the vf1 has been created missing a lot of fields and </w:t>
+      </w:r>
+      <w:r>
+        <w:rPr>
+          <w:i w:val="0"/>
+        </w:rPr>
+        <w:t xml:space="preserve">having a few issues in the code agreed </w:t>
       </w:r>
       <w:r>
         <w:rPr>
@@ -508,440 +520,49 @@
         </w:rPr>
         <w:t>fields have been added to the database and with that the data dictionary and ERD have been completed according to the current design.</w:t>
       </w:r>
-      <w:r>
-        <w:rPr>
-          <w:b/>
-          <w:i w:val="0"/>
-        </w:rPr>
-        <w:t xml:space="preserve"> </w:t>
-      </w:r>
-    </w:p>
-    <w:p>
-      <w:pPr>
-        <w:spacing w:after="0"/>
-        <w:rPr>
-          <w:b/>
-          <w:i w:val="0"/>
-        </w:rPr>
-      </w:pPr>
-      <w:r>
-        <w:rPr>
-          <w:b/>
-          <w:i w:val="0"/>
-        </w:rPr>
-        <w:t>Plans for next meeting</w:t>
-      </w:r>
-    </w:p>
-    <w:p>
-      <w:pPr>
-        <w:rPr>
-          <w:i w:val="0"/>
-        </w:rPr>
-      </w:pPr>
-      <w:r>
-        <w:rPr>
-          <w:i w:val="0"/>
-        </w:rPr>
-        <w:t xml:space="preserve">Work on VF1 </w:t>
-      </w:r>
-      <w:r>
-        <w:rPr>
-          <w:i w:val="0"/>
-        </w:rPr>
-        <w:t>design, add enter card into VF1</w:t>
-      </w:r>
-      <w:r>
-        <w:rPr>
-          <w:i w:val="0"/>
-        </w:rPr>
-        <w:t>.</w:t>
-      </w:r>
-    </w:p>
-    <w:p>
-      <w:pPr>
-        <w:rPr>
-          <w:i w:val="0"/>
-        </w:rPr>
-      </w:pPr>
-    </w:p>
-    <w:p>
-      <w:pPr>
-        <w:rPr>
-          <w:i w:val="0"/>
-        </w:rPr>
-      </w:pPr>
-    </w:p>
-    <w:p>
-      <w:pPr>
-        <w:rPr>
-          <w:i w:val="0"/>
-        </w:rPr>
-      </w:pPr>
-    </w:p>
-    <w:p>
-      <w:pPr>
-        <w:rPr>
-          <w:i w:val="0"/>
-        </w:rPr>
-      </w:pPr>
-    </w:p>
-    <w:p>
-      <w:pPr>
-        <w:rPr>
-          <w:i w:val="0"/>
-        </w:rPr>
-      </w:pPr>
-    </w:p>
-    <w:p>
-      <w:pPr>
-        <w:rPr>
-          <w:i w:val="0"/>
-        </w:rPr>
-      </w:pPr>
-    </w:p>
-    <w:p>
-      <w:pPr>
-        <w:pStyle w:val="Heading2"/>
-        <w:spacing w:after="0"/>
-        <w:rPr>
-          <w:i w:val="0"/>
-        </w:rPr>
-      </w:pPr>
-      <w:r>
-        <w:rPr>
-          <w:i w:val="0"/>
-        </w:rPr>
-        <w:lastRenderedPageBreak/>
-        <w:t>20</w:t>
-      </w:r>
-      <w:r>
-        <w:rPr>
-          <w:i w:val="0"/>
-          <w:vertAlign w:val="superscript"/>
-        </w:rPr>
-        <w:t>th</w:t>
-      </w:r>
-      <w:r>
-        <w:rPr>
-          <w:i w:val="0"/>
-        </w:rPr>
-        <w:t xml:space="preserve"> </w:t>
-      </w:r>
-      <w:r>
-        <w:rPr>
-          <w:i w:val="0"/>
-        </w:rPr>
-        <w:t xml:space="preserve">February </w:t>
-      </w:r>
-    </w:p>
-    <w:p>
-      <w:pPr>
-        <w:spacing w:after="0"/>
-        <w:rPr>
-          <w:b/>
-          <w:i w:val="0"/>
-        </w:rPr>
-      </w:pPr>
-      <w:r>
-        <w:rPr>
-          <w:b/>
-          <w:i w:val="0"/>
-        </w:rPr>
-        <w:t>Agenda</w:t>
-      </w:r>
-    </w:p>
-    <w:p>
-      <w:pPr>
-        <w:spacing w:after="0"/>
-        <w:rPr>
-          <w:i w:val="0"/>
-        </w:rPr>
-      </w:pPr>
-      <w:r>
-        <w:rPr>
-          <w:i w:val="0"/>
-        </w:rPr>
-        <w:t xml:space="preserve">Working on the VF1 GUI, add </w:t>
-      </w:r>
-      <w:r>
-        <w:rPr>
-          <w:i w:val="0"/>
-        </w:rPr>
-        <w:t>enter card for entries</w:t>
-      </w:r>
-      <w:proofErr w:type="gramStart"/>
-      <w:r>
-        <w:rPr>
-          <w:i w:val="0"/>
-        </w:rPr>
-        <w:t>./</w:t>
-      </w:r>
-      <w:proofErr w:type="gramEnd"/>
-    </w:p>
-    <w:p>
-      <w:pPr>
-        <w:spacing w:after="0"/>
-        <w:rPr>
-          <w:b/>
-          <w:i w:val="0"/>
-        </w:rPr>
-      </w:pPr>
-      <w:r>
-        <w:rPr>
-          <w:b/>
-          <w:i w:val="0"/>
-        </w:rPr>
-        <w:t>Outcome</w:t>
-      </w:r>
-    </w:p>
-    <w:p>
-      <w:pPr>
-        <w:spacing w:after="0"/>
-        <w:rPr>
-          <w:i w:val="0"/>
-        </w:rPr>
-      </w:pPr>
-      <w:r>
-        <w:rPr>
-          <w:i w:val="0"/>
-        </w:rPr>
-        <w:t>A new GUI design has been implemented with changes to a lot of the design, add enter card tab has also been added</w:t>
-      </w:r>
-      <w:r>
-        <w:rPr>
-          <w:i w:val="0"/>
-        </w:rPr>
-        <w:t xml:space="preserve"> and</w:t>
-      </w:r>
-      <w:r>
-        <w:rPr>
-          <w:i w:val="0"/>
-        </w:rPr>
-        <w:t xml:space="preserve"> an early non-functioning login system has been added.</w:t>
-      </w:r>
-    </w:p>
-    <w:p>
-      <w:pPr>
-        <w:spacing w:after="0"/>
-        <w:rPr>
-          <w:b/>
-          <w:i w:val="0"/>
-        </w:rPr>
-      </w:pPr>
-      <w:r>
-        <w:rPr>
-          <w:b/>
-          <w:i w:val="0"/>
-        </w:rPr>
-        <w:t>Plans for next meeting</w:t>
-      </w:r>
-    </w:p>
-    <w:p>
-      <w:pPr>
-        <w:spacing w:after="0"/>
-        <w:rPr>
-          <w:i w:val="0"/>
-        </w:rPr>
-      </w:pPr>
-      <w:r>
-        <w:rPr>
-          <w:i w:val="0"/>
-        </w:rPr>
-        <w:t>Implement the log in system into VF1 after correcting the code and make it into a functioning system, begin work on editing VF1 to meet constraints of the system.</w:t>
-      </w:r>
-    </w:p>
-    <w:p>
-      <w:pPr>
-        <w:spacing w:after="0"/>
-        <w:rPr>
-          <w:b/>
-          <w:i w:val="0"/>
-        </w:rPr>
-      </w:pPr>
-    </w:p>
-    <w:p>
-      <w:pPr>
-        <w:spacing w:after="0"/>
-        <w:rPr>
-          <w:b/>
-          <w:i w:val="0"/>
-        </w:rPr>
-      </w:pPr>
-    </w:p>
-    <w:p>
-      <w:pPr>
-        <w:pStyle w:val="Heading2"/>
-        <w:spacing w:after="0"/>
-        <w:rPr>
-          <w:i w:val="0"/>
-        </w:rPr>
-      </w:pPr>
-      <w:r>
-        <w:rPr>
-          <w:i w:val="0"/>
-        </w:rPr>
-        <w:t>22</w:t>
-      </w:r>
-      <w:r>
-        <w:rPr>
-          <w:i w:val="0"/>
-          <w:vertAlign w:val="superscript"/>
-        </w:rPr>
-        <w:t>nd</w:t>
-      </w:r>
-      <w:r>
-        <w:rPr>
-          <w:i w:val="0"/>
-        </w:rPr>
-        <w:t xml:space="preserve"> February</w:t>
-      </w:r>
-    </w:p>
-    <w:p>
-      <w:pPr>
-        <w:spacing w:after="0"/>
-        <w:rPr>
-          <w:b/>
-          <w:i w:val="0"/>
-        </w:rPr>
-      </w:pPr>
-      <w:r>
-        <w:rPr>
-          <w:b/>
-          <w:i w:val="0"/>
-        </w:rPr>
-        <w:t>Agenda</w:t>
-      </w:r>
-    </w:p>
-    <w:p>
-      <w:pPr>
-        <w:spacing w:after="0"/>
-        <w:rPr>
-          <w:i w:val="0"/>
-        </w:rPr>
-      </w:pPr>
-      <w:r>
-        <w:rPr>
-          <w:i w:val="0"/>
-        </w:rPr>
-        <w:t>Implement the log in system into VF1 after correcting the code and make it into a functioning system, begin work on editing VF1 to meet constraints of the system.</w:t>
-      </w:r>
-    </w:p>
-    <w:p>
-      <w:pPr>
-        <w:spacing w:after="0"/>
-        <w:rPr>
-          <w:b/>
-          <w:i w:val="0"/>
-        </w:rPr>
-      </w:pPr>
-      <w:r>
-        <w:rPr>
-          <w:b/>
-          <w:i w:val="0"/>
-        </w:rPr>
-        <w:t xml:space="preserve">Outcome </w:t>
-      </w:r>
-    </w:p>
-    <w:p>
-      <w:pPr>
-        <w:spacing w:after="0"/>
-        <w:rPr>
-          <w:i w:val="0"/>
-        </w:rPr>
-      </w:pPr>
-      <w:r>
-        <w:rPr>
-          <w:i w:val="0"/>
-        </w:rPr>
-        <w:t xml:space="preserve">Login system has been fully implemented into the system but is currently unsecure as it stores the passwords as plain text within the system, some constraints have also been modelled and changes have been made to VF1 to change the name of </w:t>
-      </w:r>
-      <w:proofErr w:type="spellStart"/>
-      <w:r>
-        <w:rPr>
-          <w:i w:val="0"/>
-        </w:rPr>
-        <w:t>reffered_as</w:t>
-      </w:r>
-      <w:proofErr w:type="spellEnd"/>
-      <w:r>
-        <w:rPr>
-          <w:i w:val="0"/>
-        </w:rPr>
-        <w:t xml:space="preserve"> and id fields on the table view. A small error has also occurred within the SVN which will be worked on out of the meeting.</w:t>
-      </w:r>
-    </w:p>
-    <w:p>
-      <w:pPr>
-        <w:spacing w:after="0"/>
-        <w:rPr>
-          <w:b/>
-          <w:i w:val="0"/>
-        </w:rPr>
-      </w:pPr>
-      <w:r>
-        <w:rPr>
-          <w:b/>
-          <w:i w:val="0"/>
-        </w:rPr>
-        <w:t>Plans for next meeting</w:t>
-      </w:r>
-    </w:p>
-    <w:p>
-      <w:pPr>
-        <w:spacing w:after="0"/>
-        <w:rPr>
-          <w:i w:val="0"/>
-        </w:rPr>
-      </w:pPr>
-      <w:r>
-        <w:rPr>
-          <w:i w:val="0"/>
-        </w:rPr>
-        <w:t>Model more constraints and implement MD5 hashing to the login password field.</w:t>
-      </w:r>
       <w:bookmarkStart w:id="0" w:name="_GoBack"/>
       <w:bookmarkEnd w:id="0"/>
-    </w:p>
-    <w:p>
-      <w:pPr>
-        <w:pStyle w:val="Heading2"/>
+      <w:r>
+        <w:rPr>
+          <w:b/>
+          <w:i w:val="0"/>
+        </w:rPr>
+        <w:t xml:space="preserve"> </w:t>
+      </w:r>
+    </w:p>
+    <w:p>
+      <w:pPr>
         <w:spacing w:after="0"/>
         <w:rPr>
-          <w:i w:val="0"/>
-        </w:rPr>
-      </w:pPr>
-      <w:r>
-        <w:rPr>
-          <w:i w:val="0"/>
-        </w:rPr>
-        <w:t>27</w:t>
-      </w:r>
-      <w:r>
-        <w:rPr>
-          <w:i w:val="0"/>
-          <w:vertAlign w:val="superscript"/>
-        </w:rPr>
-        <w:t>th</w:t>
-      </w:r>
-      <w:r>
-        <w:rPr>
-          <w:i w:val="0"/>
-        </w:rPr>
-        <w:t xml:space="preserve"> February </w:t>
-      </w:r>
-    </w:p>
-    <w:p>
-      <w:pPr>
-        <w:spacing w:after="0"/>
-        <w:rPr>
-          <w:b/>
-          <w:i w:val="0"/>
-        </w:rPr>
-      </w:pPr>
-    </w:p>
-    <w:p>
-      <w:pPr>
-        <w:spacing w:after="0"/>
+          <w:b/>
+          <w:i w:val="0"/>
+        </w:rPr>
+      </w:pPr>
+      <w:r>
+        <w:rPr>
+          <w:b/>
+          <w:i w:val="0"/>
+        </w:rPr>
+        <w:t>Plans for next meeting</w:t>
+      </w:r>
+    </w:p>
+    <w:p>
+      <w:pPr>
+        <w:rPr>
+          <w:b/>
+          <w:i w:val="0"/>
+        </w:rPr>
+      </w:pPr>
+      <w:r>
+        <w:rPr>
+          <w:b/>
+          <w:i w:val="0"/>
+        </w:rPr>
+        <w:t xml:space="preserve"> </w:t>
+      </w:r>
+    </w:p>
+    <w:p>
+      <w:pPr>
         <w:rPr>
           <w:b/>
           <w:i w:val="0"/>
@@ -1168,7 +789,7 @@
   <w:style w:type="paragraph" w:default="1" w:styleId="Normal">
     <w:name w:val="Normal"/>
     <w:qFormat/>
-    <w:rsid w:val="00204D58"/>
+    <w:rsid w:val="00B7578B"/>
     <w:rPr>
       <w:i/>
       <w:iCs/>
@@ -2064,7 +1685,7 @@
   <w:style w:type="paragraph" w:default="1" w:styleId="Normal">
     <w:name w:val="Normal"/>
     <w:qFormat/>
-    <w:rsid w:val="00204D58"/>
+    <w:rsid w:val="00B7578B"/>
     <w:rPr>
       <w:i/>
       <w:iCs/>

</xml_diff>